<commit_message>
avance 3 y 4
correciones avance 3 y entrega de avance 4
</commit_message>
<xml_diff>
--- a/scrum/avance3/SPRINT 1/Evidencias daily.docx
+++ b/scrum/avance3/SPRINT 1/Evidencias daily.docx
@@ -97,38 +97,11 @@
           <w:lang w:val="es-ES"/>
         </w:rPr>
       </w:pPr>
-    </w:p>
-    <w:p>
-      <w:pPr>
-        <w:rPr>
-          <w:lang w:val="es-ES"/>
-        </w:rPr>
-      </w:pPr>
-    </w:p>
-    <w:p>
-      <w:pPr>
-        <w:rPr>
-          <w:lang w:val="es-ES"/>
-        </w:rPr>
-      </w:pPr>
-    </w:p>
-    <w:p>
-      <w:pPr>
-        <w:rPr>
-          <w:lang w:val="es-ES"/>
-        </w:rPr>
-      </w:pPr>
-    </w:p>
-    <w:p>
-      <w:pPr>
-        <w:rPr>
-          <w:lang w:val="es-ES"/>
-        </w:rPr>
-      </w:pPr>
       <w:r>
         <w:rPr>
           <w:lang w:val="es-ES"/>
         </w:rPr>
+        <w:lastRenderedPageBreak/>
         <w:t xml:space="preserve">SPRINT </w:t>
       </w:r>
       <w:r>
@@ -153,14 +126,13 @@
       </w:pPr>
       <w:r>
         <w:rPr>
-          <w:noProof/>
-        </w:rPr>
-        <w:lastRenderedPageBreak/>
+          <w:lang w:val="es-ES"/>
+        </w:rPr>
         <w:drawing>
-          <wp:inline distT="0" distB="0" distL="0" distR="0" wp14:anchorId="21BEB274" wp14:editId="5989CBDE">
-            <wp:extent cx="8892540" cy="4702175"/>
-            <wp:effectExtent l="0" t="0" r="3810" b="3175"/>
-            <wp:docPr id="1061340403" name="Imagen 1" descr="Interfaz de usuario gráfica, Texto, Aplicación, Correo electrónico&#10;&#10;Descripción generada automáticamente"/>
+          <wp:inline distT="0" distB="0" distL="0" distR="0" wp14:anchorId="620DF529" wp14:editId="187999B3">
+            <wp:extent cx="8892540" cy="4090035"/>
+            <wp:effectExtent l="0" t="0" r="3810" b="5715"/>
+            <wp:docPr id="880407273" name="Imagen 1" descr="Interfaz de usuario gráfica, Texto, Aplicación, Correo electrónico, Teams&#10;&#10;Descripción generada automáticamente"/>
             <wp:cNvGraphicFramePr>
               <a:graphicFrameLocks xmlns:a="http://schemas.openxmlformats.org/drawingml/2006/main" noChangeAspect="1"/>
             </wp:cNvGraphicFramePr>
@@ -168,7 +140,7 @@
               <a:graphicData uri="http://schemas.openxmlformats.org/drawingml/2006/picture">
                 <pic:pic xmlns:pic="http://schemas.openxmlformats.org/drawingml/2006/picture">
                   <pic:nvPicPr>
-                    <pic:cNvPr id="1061340403" name="Imagen 1" descr="Interfaz de usuario gráfica, Texto, Aplicación, Correo electrónico&#10;&#10;Descripción generada automáticamente"/>
+                    <pic:cNvPr id="880407273" name="Imagen 1" descr="Interfaz de usuario gráfica, Texto, Aplicación, Correo electrónico, Teams&#10;&#10;Descripción generada automáticamente"/>
                     <pic:cNvPicPr/>
                   </pic:nvPicPr>
                   <pic:blipFill>
@@ -180,7 +152,7 @@
                   <pic:spPr>
                     <a:xfrm>
                       <a:off x="0" y="0"/>
-                      <a:ext cx="8892540" cy="4702175"/>
+                      <a:ext cx="8892540" cy="4090035"/>
                     </a:xfrm>
                     <a:prstGeom prst="rect">
                       <a:avLst/>
@@ -213,51 +185,16 @@
           <w:lang w:val="es-ES"/>
         </w:rPr>
       </w:pPr>
-    </w:p>
-    <w:p>
-      <w:pPr>
-        <w:rPr>
-          <w:lang w:val="es-ES"/>
-        </w:rPr>
-      </w:pPr>
-    </w:p>
-    <w:p>
-      <w:pPr>
-        <w:rPr>
-          <w:lang w:val="es-ES"/>
-        </w:rPr>
-      </w:pPr>
-    </w:p>
-    <w:p>
-      <w:pPr>
-        <w:rPr>
-          <w:lang w:val="es-ES"/>
-        </w:rPr>
-      </w:pPr>
-    </w:p>
-    <w:p>
-      <w:pPr>
-        <w:rPr>
-          <w:lang w:val="es-ES"/>
-        </w:rPr>
-      </w:pPr>
-    </w:p>
-    <w:p>
-      <w:pPr>
-        <w:rPr>
-          <w:lang w:val="es-ES"/>
-        </w:rPr>
-      </w:pPr>
       <w:r>
         <w:rPr>
-          <w:noProof/>
+          <w:lang w:val="es-ES"/>
         </w:rPr>
         <w:lastRenderedPageBreak/>
         <w:drawing>
-          <wp:inline distT="0" distB="0" distL="0" distR="0" wp14:anchorId="0CAEAEBE" wp14:editId="3BB0A6E1">
-            <wp:extent cx="8892540" cy="5058410"/>
-            <wp:effectExtent l="0" t="0" r="3810" b="8890"/>
-            <wp:docPr id="1768588789" name="Imagen 1" descr="Interfaz de usuario gráfica, Aplicación, Teams&#10;&#10;Descripción generada automáticamente"/>
+          <wp:inline distT="0" distB="0" distL="0" distR="0" wp14:anchorId="3BB9941F" wp14:editId="59DDA988">
+            <wp:extent cx="8090535" cy="5400040"/>
+            <wp:effectExtent l="0" t="0" r="5715" b="0"/>
+            <wp:docPr id="1071841512" name="Imagen 1" descr="Interfaz de usuario gráfica, Aplicación&#10;&#10;Descripción generada automáticamente"/>
             <wp:cNvGraphicFramePr>
               <a:graphicFrameLocks xmlns:a="http://schemas.openxmlformats.org/drawingml/2006/main" noChangeAspect="1"/>
             </wp:cNvGraphicFramePr>
@@ -265,7 +202,7 @@
               <a:graphicData uri="http://schemas.openxmlformats.org/drawingml/2006/picture">
                 <pic:pic xmlns:pic="http://schemas.openxmlformats.org/drawingml/2006/picture">
                   <pic:nvPicPr>
-                    <pic:cNvPr id="1768588789" name="Imagen 1" descr="Interfaz de usuario gráfica, Aplicación, Teams&#10;&#10;Descripción generada automáticamente"/>
+                    <pic:cNvPr id="1071841512" name="Imagen 1" descr="Interfaz de usuario gráfica, Aplicación&#10;&#10;Descripción generada automáticamente"/>
                     <pic:cNvPicPr/>
                   </pic:nvPicPr>
                   <pic:blipFill>
@@ -277,7 +214,7 @@
                   <pic:spPr>
                     <a:xfrm>
                       <a:off x="0" y="0"/>
-                      <a:ext cx="8892540" cy="5058410"/>
+                      <a:ext cx="8090535" cy="5400040"/>
                     </a:xfrm>
                     <a:prstGeom prst="rect">
                       <a:avLst/>
@@ -296,23 +233,16 @@
           <w:lang w:val="es-ES"/>
         </w:rPr>
       </w:pPr>
-    </w:p>
-    <w:p>
-      <w:pPr>
-        <w:rPr>
-          <w:lang w:val="es-ES"/>
-        </w:rPr>
-      </w:pPr>
       <w:r>
         <w:rPr>
-          <w:noProof/>
+          <w:lang w:val="es-ES"/>
         </w:rPr>
         <w:lastRenderedPageBreak/>
         <w:drawing>
-          <wp:inline distT="0" distB="0" distL="0" distR="0" wp14:anchorId="4F309466" wp14:editId="3D9517FD">
-            <wp:extent cx="8680862" cy="5417185"/>
-            <wp:effectExtent l="0" t="0" r="6350" b="0"/>
-            <wp:docPr id="722719085" name="Imagen 1" descr="Interfaz de usuario gráfica, Aplicación&#10;&#10;Descripción generada automáticamente"/>
+          <wp:inline distT="0" distB="0" distL="0" distR="0" wp14:anchorId="4EAA2F69" wp14:editId="2F2C58E1">
+            <wp:extent cx="8307705" cy="5400040"/>
+            <wp:effectExtent l="0" t="0" r="0" b="0"/>
+            <wp:docPr id="1975166827" name="Imagen 1" descr="Interfaz de usuario gráfica, Aplicación&#10;&#10;Descripción generada automáticamente"/>
             <wp:cNvGraphicFramePr>
               <a:graphicFrameLocks xmlns:a="http://schemas.openxmlformats.org/drawingml/2006/main" noChangeAspect="1"/>
             </wp:cNvGraphicFramePr>
@@ -320,7 +250,7 @@
               <a:graphicData uri="http://schemas.openxmlformats.org/drawingml/2006/picture">
                 <pic:pic xmlns:pic="http://schemas.openxmlformats.org/drawingml/2006/picture">
                   <pic:nvPicPr>
-                    <pic:cNvPr id="722719085" name="Imagen 1" descr="Interfaz de usuario gráfica, Aplicación&#10;&#10;Descripción generada automáticamente"/>
+                    <pic:cNvPr id="1975166827" name="Imagen 1" descr="Interfaz de usuario gráfica, Aplicación&#10;&#10;Descripción generada automáticamente"/>
                     <pic:cNvPicPr/>
                   </pic:nvPicPr>
                   <pic:blipFill>
@@ -332,7 +262,7 @@
                   <pic:spPr>
                     <a:xfrm>
                       <a:off x="0" y="0"/>
-                      <a:ext cx="8688521" cy="5421965"/>
+                      <a:ext cx="8307705" cy="5400040"/>
                     </a:xfrm>
                     <a:prstGeom prst="rect">
                       <a:avLst/>
@@ -353,14 +283,14 @@
       </w:pPr>
       <w:r>
         <w:rPr>
-          <w:noProof/>
+          <w:lang w:val="es-ES"/>
         </w:rPr>
         <w:lastRenderedPageBreak/>
         <w:drawing>
-          <wp:inline distT="0" distB="0" distL="0" distR="0" wp14:anchorId="1D9E2948" wp14:editId="404478B9">
-            <wp:extent cx="9132124" cy="5400040"/>
-            <wp:effectExtent l="0" t="0" r="0" b="0"/>
-            <wp:docPr id="443162135" name="Imagen 1" descr="Interfaz de usuario gráfica, Aplicación&#10;&#10;Descripción generada automáticamente"/>
+          <wp:inline distT="0" distB="0" distL="0" distR="0" wp14:anchorId="58225D36" wp14:editId="6B815E78">
+            <wp:extent cx="8892540" cy="4649470"/>
+            <wp:effectExtent l="0" t="0" r="3810" b="0"/>
+            <wp:docPr id="454495411" name="Imagen 1" descr="Interfaz de usuario gráfica, Aplicación, Teams&#10;&#10;Descripción generada automáticamente"/>
             <wp:cNvGraphicFramePr>
               <a:graphicFrameLocks xmlns:a="http://schemas.openxmlformats.org/drawingml/2006/main" noChangeAspect="1"/>
             </wp:cNvGraphicFramePr>
@@ -368,7 +298,7 @@
               <a:graphicData uri="http://schemas.openxmlformats.org/drawingml/2006/picture">
                 <pic:pic xmlns:pic="http://schemas.openxmlformats.org/drawingml/2006/picture">
                   <pic:nvPicPr>
-                    <pic:cNvPr id="443162135" name="Imagen 1" descr="Interfaz de usuario gráfica, Aplicación&#10;&#10;Descripción generada automáticamente"/>
+                    <pic:cNvPr id="454495411" name="Imagen 1" descr="Interfaz de usuario gráfica, Aplicación, Teams&#10;&#10;Descripción generada automáticamente"/>
                     <pic:cNvPicPr/>
                   </pic:nvPicPr>
                   <pic:blipFill>
@@ -380,7 +310,7 @@
                   <pic:spPr>
                     <a:xfrm>
                       <a:off x="0" y="0"/>
-                      <a:ext cx="9133535" cy="5400874"/>
+                      <a:ext cx="8892540" cy="4649470"/>
                     </a:xfrm>
                     <a:prstGeom prst="rect">
                       <a:avLst/>
@@ -406,30 +336,16 @@
           <w:lang w:val="es-ES"/>
         </w:rPr>
       </w:pPr>
-    </w:p>
-    <w:p>
-      <w:pPr>
-        <w:rPr>
-          <w:lang w:val="es-ES"/>
-        </w:rPr>
-      </w:pPr>
-    </w:p>
-    <w:p>
-      <w:pPr>
-        <w:rPr>
-          <w:lang w:val="es-ES"/>
-        </w:rPr>
-      </w:pPr>
       <w:r>
         <w:rPr>
-          <w:noProof/>
+          <w:lang w:val="es-ES"/>
         </w:rPr>
         <w:lastRenderedPageBreak/>
         <w:drawing>
-          <wp:inline distT="0" distB="0" distL="0" distR="0" wp14:anchorId="12B0E585" wp14:editId="71CEC5A9">
-            <wp:extent cx="7407275" cy="5400040"/>
-            <wp:effectExtent l="0" t="0" r="3175" b="0"/>
-            <wp:docPr id="52782270" name="Imagen 1" descr="Interfaz de usuario gráfica, Aplicación&#10;&#10;Descripción generada automáticamente"/>
+          <wp:inline distT="0" distB="0" distL="0" distR="0" wp14:anchorId="5E202C99" wp14:editId="22788C4C">
+            <wp:extent cx="8892540" cy="5389245"/>
+            <wp:effectExtent l="0" t="0" r="3810" b="1905"/>
+            <wp:docPr id="930774284" name="Imagen 1" descr="Interfaz de usuario gráfica, Aplicación&#10;&#10;Descripción generada automáticamente"/>
             <wp:cNvGraphicFramePr>
               <a:graphicFrameLocks xmlns:a="http://schemas.openxmlformats.org/drawingml/2006/main" noChangeAspect="1"/>
             </wp:cNvGraphicFramePr>
@@ -437,7 +353,7 @@
               <a:graphicData uri="http://schemas.openxmlformats.org/drawingml/2006/picture">
                 <pic:pic xmlns:pic="http://schemas.openxmlformats.org/drawingml/2006/picture">
                   <pic:nvPicPr>
-                    <pic:cNvPr id="52782270" name="Imagen 1" descr="Interfaz de usuario gráfica, Aplicación&#10;&#10;Descripción generada automáticamente"/>
+                    <pic:cNvPr id="930774284" name="Imagen 1" descr="Interfaz de usuario gráfica, Aplicación&#10;&#10;Descripción generada automáticamente"/>
                     <pic:cNvPicPr/>
                   </pic:nvPicPr>
                   <pic:blipFill>
@@ -449,7 +365,7 @@
                   <pic:spPr>
                     <a:xfrm>
                       <a:off x="0" y="0"/>
-                      <a:ext cx="7407275" cy="5400040"/>
+                      <a:ext cx="8892540" cy="5389245"/>
                     </a:xfrm>
                     <a:prstGeom prst="rect">
                       <a:avLst/>
@@ -470,14 +386,14 @@
       </w:pPr>
       <w:r>
         <w:rPr>
-          <w:noProof/>
+          <w:lang w:val="es-ES"/>
         </w:rPr>
         <w:lastRenderedPageBreak/>
         <w:drawing>
-          <wp:inline distT="0" distB="0" distL="0" distR="0" wp14:anchorId="60A901C9" wp14:editId="47BA600C">
-            <wp:extent cx="7461250" cy="5400040"/>
-            <wp:effectExtent l="0" t="0" r="6350" b="0"/>
-            <wp:docPr id="1523065987" name="Imagen 1" descr="Interfaz de usuario gráfica, Aplicación&#10;&#10;Descripción generada automáticamente"/>
+          <wp:inline distT="0" distB="0" distL="0" distR="0" wp14:anchorId="33C6604F" wp14:editId="57E67ACC">
+            <wp:extent cx="8357870" cy="5400040"/>
+            <wp:effectExtent l="0" t="0" r="5080" b="0"/>
+            <wp:docPr id="487042678" name="Imagen 1" descr="Interfaz de usuario gráfica, Aplicación, Chat o mensaje de texto&#10;&#10;Descripción generada automáticamente"/>
             <wp:cNvGraphicFramePr>
               <a:graphicFrameLocks xmlns:a="http://schemas.openxmlformats.org/drawingml/2006/main" noChangeAspect="1"/>
             </wp:cNvGraphicFramePr>
@@ -485,7 +401,7 @@
               <a:graphicData uri="http://schemas.openxmlformats.org/drawingml/2006/picture">
                 <pic:pic xmlns:pic="http://schemas.openxmlformats.org/drawingml/2006/picture">
                   <pic:nvPicPr>
-                    <pic:cNvPr id="1523065987" name="Imagen 1" descr="Interfaz de usuario gráfica, Aplicación&#10;&#10;Descripción generada automáticamente"/>
+                    <pic:cNvPr id="487042678" name="Imagen 1" descr="Interfaz de usuario gráfica, Aplicación, Chat o mensaje de texto&#10;&#10;Descripción generada automáticamente"/>
                     <pic:cNvPicPr/>
                   </pic:nvPicPr>
                   <pic:blipFill>
@@ -497,7 +413,7 @@
                   <pic:spPr>
                     <a:xfrm>
                       <a:off x="0" y="0"/>
-                      <a:ext cx="7461250" cy="5400040"/>
+                      <a:ext cx="8357870" cy="5400040"/>
                     </a:xfrm>
                     <a:prstGeom prst="rect">
                       <a:avLst/>
@@ -513,26 +429,19 @@
     <w:p>
       <w:pPr>
         <w:rPr>
-          <w:lang w:val="es-ES"/>
-        </w:rPr>
-      </w:pPr>
-    </w:p>
-    <w:p>
-      <w:pPr>
-        <w:rPr>
-          <w:lang w:val="es-ES"/>
+          <w:lang w:val="es-MX"/>
         </w:rPr>
       </w:pPr>
       <w:r>
         <w:rPr>
-          <w:noProof/>
+          <w:lang w:val="es-MX"/>
         </w:rPr>
         <w:lastRenderedPageBreak/>
         <w:drawing>
-          <wp:inline distT="0" distB="0" distL="0" distR="0" wp14:anchorId="72475937" wp14:editId="27CAE8EC">
-            <wp:extent cx="9274628" cy="5399979"/>
-            <wp:effectExtent l="0" t="0" r="3175" b="0"/>
-            <wp:docPr id="737943490" name="Imagen 1" descr="Interfaz de usuario gráfica, Aplicación&#10;&#10;Descripción generada automáticamente"/>
+          <wp:inline distT="0" distB="0" distL="0" distR="0" wp14:anchorId="0C28D606" wp14:editId="52A9395F">
+            <wp:extent cx="8210550" cy="5400040"/>
+            <wp:effectExtent l="0" t="0" r="0" b="0"/>
+            <wp:docPr id="427823784" name="Imagen 1" descr="Interfaz de usuario gráfica, Aplicación&#10;&#10;Descripción generada automáticamente"/>
             <wp:cNvGraphicFramePr>
               <a:graphicFrameLocks xmlns:a="http://schemas.openxmlformats.org/drawingml/2006/main" noChangeAspect="1"/>
             </wp:cNvGraphicFramePr>
@@ -540,7 +449,7 @@
               <a:graphicData uri="http://schemas.openxmlformats.org/drawingml/2006/picture">
                 <pic:pic xmlns:pic="http://schemas.openxmlformats.org/drawingml/2006/picture">
                   <pic:nvPicPr>
-                    <pic:cNvPr id="737943490" name="Imagen 1" descr="Interfaz de usuario gráfica, Aplicación&#10;&#10;Descripción generada automáticamente"/>
+                    <pic:cNvPr id="427823784" name="Imagen 1" descr="Interfaz de usuario gráfica, Aplicación&#10;&#10;Descripción generada automáticamente"/>
                     <pic:cNvPicPr/>
                   </pic:nvPicPr>
                   <pic:blipFill>
@@ -552,7 +461,151 @@
                   <pic:spPr>
                     <a:xfrm>
                       <a:off x="0" y="0"/>
-                      <a:ext cx="9288490" cy="5408050"/>
+                      <a:ext cx="8210550" cy="5400040"/>
+                    </a:xfrm>
+                    <a:prstGeom prst="rect">
+                      <a:avLst/>
+                    </a:prstGeom>
+                  </pic:spPr>
+                </pic:pic>
+              </a:graphicData>
+            </a:graphic>
+          </wp:inline>
+        </w:drawing>
+      </w:r>
+    </w:p>
+    <w:p>
+      <w:pPr>
+        <w:rPr>
+          <w:lang w:val="es-ES"/>
+        </w:rPr>
+      </w:pPr>
+      <w:r>
+        <w:rPr>
+          <w:lang w:val="es-ES"/>
+        </w:rPr>
+        <w:lastRenderedPageBreak/>
+        <w:drawing>
+          <wp:inline distT="0" distB="0" distL="0" distR="0" wp14:anchorId="2A51FEAA" wp14:editId="69C49CBB">
+            <wp:extent cx="8206740" cy="5400040"/>
+            <wp:effectExtent l="0" t="0" r="3810" b="0"/>
+            <wp:docPr id="2045534824" name="Imagen 1" descr="Interfaz de usuario gráfica, Aplicación&#10;&#10;Descripción generada automáticamente"/>
+            <wp:cNvGraphicFramePr>
+              <a:graphicFrameLocks xmlns:a="http://schemas.openxmlformats.org/drawingml/2006/main" noChangeAspect="1"/>
+            </wp:cNvGraphicFramePr>
+            <a:graphic xmlns:a="http://schemas.openxmlformats.org/drawingml/2006/main">
+              <a:graphicData uri="http://schemas.openxmlformats.org/drawingml/2006/picture">
+                <pic:pic xmlns:pic="http://schemas.openxmlformats.org/drawingml/2006/picture">
+                  <pic:nvPicPr>
+                    <pic:cNvPr id="2045534824" name="Imagen 1" descr="Interfaz de usuario gráfica, Aplicación&#10;&#10;Descripción generada automáticamente"/>
+                    <pic:cNvPicPr/>
+                  </pic:nvPicPr>
+                  <pic:blipFill>
+                    <a:blip r:embed="rId12"/>
+                    <a:stretch>
+                      <a:fillRect/>
+                    </a:stretch>
+                  </pic:blipFill>
+                  <pic:spPr>
+                    <a:xfrm>
+                      <a:off x="0" y="0"/>
+                      <a:ext cx="8206740" cy="5400040"/>
+                    </a:xfrm>
+                    <a:prstGeom prst="rect">
+                      <a:avLst/>
+                    </a:prstGeom>
+                  </pic:spPr>
+                </pic:pic>
+              </a:graphicData>
+            </a:graphic>
+          </wp:inline>
+        </w:drawing>
+      </w:r>
+    </w:p>
+    <w:p>
+      <w:pPr>
+        <w:rPr>
+          <w:lang w:val="es-ES"/>
+        </w:rPr>
+      </w:pPr>
+      <w:r>
+        <w:rPr>
+          <w:lang w:val="es-ES"/>
+        </w:rPr>
+        <w:lastRenderedPageBreak/>
+        <w:drawing>
+          <wp:inline distT="0" distB="0" distL="0" distR="0" wp14:anchorId="61FABC0E" wp14:editId="7816C60A">
+            <wp:extent cx="7581900" cy="5400040"/>
+            <wp:effectExtent l="0" t="0" r="0" b="0"/>
+            <wp:docPr id="239046747" name="Imagen 1" descr="Interfaz de usuario gráfica, Aplicación&#10;&#10;Descripción generada automáticamente"/>
+            <wp:cNvGraphicFramePr>
+              <a:graphicFrameLocks xmlns:a="http://schemas.openxmlformats.org/drawingml/2006/main" noChangeAspect="1"/>
+            </wp:cNvGraphicFramePr>
+            <a:graphic xmlns:a="http://schemas.openxmlformats.org/drawingml/2006/main">
+              <a:graphicData uri="http://schemas.openxmlformats.org/drawingml/2006/picture">
+                <pic:pic xmlns:pic="http://schemas.openxmlformats.org/drawingml/2006/picture">
+                  <pic:nvPicPr>
+                    <pic:cNvPr id="239046747" name="Imagen 1" descr="Interfaz de usuario gráfica, Aplicación&#10;&#10;Descripción generada automáticamente"/>
+                    <pic:cNvPicPr/>
+                  </pic:nvPicPr>
+                  <pic:blipFill>
+                    <a:blip r:embed="rId13"/>
+                    <a:stretch>
+                      <a:fillRect/>
+                    </a:stretch>
+                  </pic:blipFill>
+                  <pic:spPr>
+                    <a:xfrm>
+                      <a:off x="0" y="0"/>
+                      <a:ext cx="7581900" cy="5400040"/>
+                    </a:xfrm>
+                    <a:prstGeom prst="rect">
+                      <a:avLst/>
+                    </a:prstGeom>
+                  </pic:spPr>
+                </pic:pic>
+              </a:graphicData>
+            </a:graphic>
+          </wp:inline>
+        </w:drawing>
+      </w:r>
+    </w:p>
+    <w:p>
+      <w:pPr>
+        <w:rPr>
+          <w:lang w:val="es-ES"/>
+        </w:rPr>
+      </w:pPr>
+      <w:r>
+        <w:rPr>
+          <w:lang w:val="es-ES"/>
+        </w:rPr>
+        <w:lastRenderedPageBreak/>
+        <w:drawing>
+          <wp:inline distT="0" distB="0" distL="0" distR="0" wp14:anchorId="7E715823" wp14:editId="42C857E7">
+            <wp:extent cx="8892540" cy="5233670"/>
+            <wp:effectExtent l="0" t="0" r="3810" b="5080"/>
+            <wp:docPr id="578116666" name="Imagen 1" descr="Interfaz de usuario gráfica, Aplicación&#10;&#10;Descripción generada automáticamente"/>
+            <wp:cNvGraphicFramePr>
+              <a:graphicFrameLocks xmlns:a="http://schemas.openxmlformats.org/drawingml/2006/main" noChangeAspect="1"/>
+            </wp:cNvGraphicFramePr>
+            <a:graphic xmlns:a="http://schemas.openxmlformats.org/drawingml/2006/main">
+              <a:graphicData uri="http://schemas.openxmlformats.org/drawingml/2006/picture">
+                <pic:pic xmlns:pic="http://schemas.openxmlformats.org/drawingml/2006/picture">
+                  <pic:nvPicPr>
+                    <pic:cNvPr id="578116666" name="Imagen 1" descr="Interfaz de usuario gráfica, Aplicación&#10;&#10;Descripción generada automáticamente"/>
+                    <pic:cNvPicPr/>
+                  </pic:nvPicPr>
+                  <pic:blipFill>
+                    <a:blip r:embed="rId14"/>
+                    <a:stretch>
+                      <a:fillRect/>
+                    </a:stretch>
+                  </pic:blipFill>
+                  <pic:spPr>
+                    <a:xfrm>
+                      <a:off x="0" y="0"/>
+                      <a:ext cx="8892540" cy="5233670"/>
                     </a:xfrm>
                     <a:prstGeom prst="rect">
                       <a:avLst/>

</xml_diff>